<commit_message>
TDTD-102 파일 관련 mapper 완료
</commit_message>
<xml_diff>
--- a/src/main/webapp/json/타문타답_경력증명서.docx
+++ b/src/main/webapp/json/타문타답_경력증명서.docx
@@ -131,15 +131,6 @@
                 <w:sz w:val="24"/>
               </w:rPr>
             </w:pPr>
-            <w:proofErr w:type="spellStart"/>
-            <w:r>
-              <w:rPr>
-                <w:rFonts w:hint="eastAsia"/>
-                <w:sz w:val="24"/>
-              </w:rPr>
-              <w:t>이강사</w:t>
-            </w:r>
-            <w:proofErr w:type="spellEnd"/>
           </w:p>
         </w:tc>
         <w:tc>
@@ -184,19 +175,6 @@
                 <w:sz w:val="24"/>
               </w:rPr>
             </w:pPr>
-            <w:r>
-              <w:rPr>
-                <w:rFonts w:hint="eastAsia"/>
-                <w:sz w:val="24"/>
-              </w:rPr>
-              <w:t>0</w:t>
-            </w:r>
-            <w:r>
-              <w:rPr>
-                <w:sz w:val="24"/>
-              </w:rPr>
-              <w:t>10-9876-5432</w:t>
-            </w:r>
           </w:p>
         </w:tc>
       </w:tr>
@@ -243,17 +221,9 @@
           <w:p>
             <w:pPr>
               <w:rPr>
-                <w:rFonts w:hint="eastAsia"/>
-                <w:sz w:val="24"/>
-              </w:rPr>
-            </w:pPr>
-            <w:r>
-              <w:rPr>
-                <w:rFonts w:hint="eastAsia"/>
-                <w:sz w:val="24"/>
-              </w:rPr>
-              <w:t>교육개발부</w:t>
-            </w:r>
+                <w:sz w:val="24"/>
+              </w:rPr>
+            </w:pPr>
           </w:p>
         </w:tc>
         <w:tc>
@@ -298,13 +268,6 @@
                 <w:sz w:val="24"/>
               </w:rPr>
             </w:pPr>
-            <w:r>
-              <w:rPr>
-                <w:rFonts w:hint="eastAsia"/>
-                <w:sz w:val="24"/>
-              </w:rPr>
-              <w:t>대리</w:t>
-            </w:r>
           </w:p>
         </w:tc>
       </w:tr>
@@ -343,91 +306,6 @@
                 <w:sz w:val="24"/>
               </w:rPr>
             </w:pPr>
-            <w:r>
-              <w:rPr>
-                <w:rFonts w:hint="eastAsia"/>
-                <w:sz w:val="24"/>
-              </w:rPr>
-              <w:t>2</w:t>
-            </w:r>
-            <w:r>
-              <w:rPr>
-                <w:sz w:val="24"/>
-              </w:rPr>
-              <w:t>022</w:t>
-            </w:r>
-            <w:r>
-              <w:rPr>
-                <w:rFonts w:hint="eastAsia"/>
-                <w:sz w:val="24"/>
-              </w:rPr>
-              <w:t xml:space="preserve">년 </w:t>
-            </w:r>
-            <w:r>
-              <w:rPr>
-                <w:sz w:val="24"/>
-              </w:rPr>
-              <w:t>2</w:t>
-            </w:r>
-            <w:r>
-              <w:rPr>
-                <w:rFonts w:hint="eastAsia"/>
-                <w:sz w:val="24"/>
-              </w:rPr>
-              <w:t xml:space="preserve">월 </w:t>
-            </w:r>
-            <w:r>
-              <w:rPr>
-                <w:sz w:val="24"/>
-              </w:rPr>
-              <w:t>15</w:t>
-            </w:r>
-            <w:r>
-              <w:rPr>
-                <w:rFonts w:hint="eastAsia"/>
-                <w:sz w:val="24"/>
-              </w:rPr>
-              <w:t xml:space="preserve">일 </w:t>
-            </w:r>
-            <w:r>
-              <w:rPr>
-                <w:sz w:val="24"/>
-              </w:rPr>
-              <w:t>~ 2023</w:t>
-            </w:r>
-            <w:r>
-              <w:rPr>
-                <w:rFonts w:hint="eastAsia"/>
-                <w:sz w:val="24"/>
-              </w:rPr>
-              <w:t xml:space="preserve">년 </w:t>
-            </w:r>
-            <w:r>
-              <w:rPr>
-                <w:sz w:val="24"/>
-              </w:rPr>
-              <w:t>3</w:t>
-            </w:r>
-            <w:r>
-              <w:rPr>
-                <w:rFonts w:hint="eastAsia"/>
-                <w:sz w:val="24"/>
-              </w:rPr>
-              <w:t xml:space="preserve">월 </w:t>
-            </w:r>
-            <w:r>
-              <w:rPr>
-                <w:sz w:val="24"/>
-              </w:rPr>
-              <w:t>5</w:t>
-            </w:r>
-            <w:r>
-              <w:rPr>
-                <w:rFonts w:hint="eastAsia"/>
-                <w:sz w:val="24"/>
-              </w:rPr>
-              <w:t>일</w:t>
-            </w:r>
           </w:p>
         </w:tc>
       </w:tr>
@@ -466,13 +344,6 @@
                 <w:sz w:val="24"/>
               </w:rPr>
             </w:pPr>
-            <w:r>
-              <w:rPr>
-                <w:rFonts w:hint="eastAsia"/>
-                <w:sz w:val="24"/>
-              </w:rPr>
-              <w:t>교육 개발 강사</w:t>
-            </w:r>
           </w:p>
         </w:tc>
       </w:tr>
@@ -554,8 +425,6 @@
                 <w:sz w:val="24"/>
               </w:rPr>
             </w:pPr>
-            <w:bookmarkStart w:id="0" w:name="_GoBack"/>
-            <w:bookmarkEnd w:id="0"/>
           </w:p>
         </w:tc>
       </w:tr>
@@ -581,7 +450,16 @@
                 <w:rFonts w:hint="eastAsia"/>
                 <w:sz w:val="24"/>
               </w:rPr>
-              <w:t>상기와 같이 재직하였음을 증명합니다.</w:t>
+              <w:t xml:space="preserve">상기와 같이 재직하였음을 </w:t>
+            </w:r>
+            <w:bookmarkStart w:id="0" w:name="_GoBack"/>
+            <w:bookmarkEnd w:id="0"/>
+            <w:r>
+              <w:rPr>
+                <w:rFonts w:hint="eastAsia"/>
+                <w:sz w:val="24"/>
+              </w:rPr>
+              <w:t>증명합니다.</w:t>
             </w:r>
           </w:p>
           <w:p>
@@ -603,7 +481,13 @@
               <w:rPr>
                 <w:sz w:val="24"/>
               </w:rPr>
-              <w:t>023</w:t>
+              <w:t>02</w:t>
+            </w:r>
+            <w:r>
+              <w:rPr>
+                <w:sz w:val="24"/>
+              </w:rPr>
+              <w:t xml:space="preserve"> </w:t>
             </w:r>
             <w:r>
               <w:rPr>
@@ -620,12 +504,6 @@
             </w:r>
             <w:r>
               <w:rPr>
-                <w:sz w:val="24"/>
-              </w:rPr>
-              <w:t>5</w:t>
-            </w:r>
-            <w:r>
-              <w:rPr>
                 <w:rFonts w:hint="eastAsia"/>
                 <w:sz w:val="24"/>
               </w:rPr>
@@ -636,12 +514,6 @@
                 <w:sz w:val="24"/>
               </w:rPr>
               <w:t xml:space="preserve">    </w:t>
-            </w:r>
-            <w:r>
-              <w:rPr>
-                <w:sz w:val="24"/>
-              </w:rPr>
-              <w:t>16</w:t>
             </w:r>
             <w:r>
               <w:rPr>
@@ -681,15 +553,6 @@
               </w:rPr>
               <w:t xml:space="preserve"> </w:t>
             </w:r>
-            <w:proofErr w:type="spellStart"/>
-            <w:r>
-              <w:rPr>
-                <w:rFonts w:hint="eastAsia"/>
-                <w:sz w:val="24"/>
-              </w:rPr>
-              <w:t>나이스강의주식회사</w:t>
-            </w:r>
-            <w:proofErr w:type="spellEnd"/>
           </w:p>
           <w:p>
             <w:pPr>
@@ -722,28 +585,20 @@
               <w:rPr>
                 <w:sz w:val="24"/>
               </w:rPr>
-              <w:t xml:space="preserve">   </w:t>
-            </w:r>
-            <w:proofErr w:type="spellStart"/>
-            <w:r>
-              <w:rPr>
-                <w:rFonts w:hint="eastAsia"/>
-                <w:sz w:val="24"/>
-              </w:rPr>
-              <w:t>나이스</w:t>
-            </w:r>
-            <w:proofErr w:type="spellEnd"/>
-            <w:r>
-              <w:rPr>
-                <w:sz w:val="24"/>
-              </w:rPr>
-              <w:t xml:space="preserve">  </w:t>
-            </w:r>
-            <w:r>
-              <w:rPr>
-                <w:sz w:val="24"/>
-              </w:rPr>
-              <w:t xml:space="preserve">  </w:t>
+              <w:t xml:space="preserve"> </w:t>
+            </w:r>
+            <w:r>
+              <w:rPr>
+                <w:rFonts w:hint="eastAsia"/>
+                <w:sz w:val="24"/>
+              </w:rPr>
+              <w:t xml:space="preserve"> </w:t>
+            </w:r>
+            <w:r>
+              <w:rPr>
+                <w:sz w:val="24"/>
+              </w:rPr>
+              <w:t xml:space="preserve">     </w:t>
             </w:r>
             <w:r>
               <w:rPr>
@@ -764,6 +619,12 @@
     </w:tbl>
     <w:p/>
     <w:sectPr>
+      <w:headerReference w:type="even" r:id="rId7"/>
+      <w:headerReference w:type="default" r:id="rId8"/>
+      <w:footerReference w:type="even" r:id="rId9"/>
+      <w:footerReference w:type="default" r:id="rId10"/>
+      <w:headerReference w:type="first" r:id="rId11"/>
+      <w:footerReference w:type="first" r:id="rId12"/>
       <w:pgSz w:w="11906" w:h="16838"/>
       <w:pgMar w:top="1701" w:right="1440" w:bottom="1440" w:left="1440" w:header="851" w:footer="992" w:gutter="0"/>
       <w:cols w:space="425"/>
@@ -771,6 +632,206 @@
     </w:sectPr>
   </w:body>
 </w:document>
+</file>
+
+<file path=word/endnotes.xml><?xml version="1.0" encoding="utf-8"?>
+<w:endnotes xmlns:wpc="http://schemas.microsoft.com/office/word/2010/wordprocessingCanvas" xmlns:cx="http://schemas.microsoft.com/office/drawing/2014/chartex" xmlns:cx1="http://schemas.microsoft.com/office/drawing/2015/9/8/chartex" xmlns:cx2="http://schemas.microsoft.com/office/drawing/2015/10/21/chartex" xmlns:cx3="http://schemas.microsoft.com/office/drawing/2016/5/9/chartex" xmlns:cx4="http://schemas.microsoft.com/office/drawing/2016/5/10/chartex" xmlns:cx5="http://schemas.microsoft.com/office/drawing/2016/5/11/chartex" xmlns:cx6="http://schemas.microsoft.com/office/drawing/2016/5/12/chartex" xmlns:cx7="http://schemas.microsoft.com/office/drawing/2016/5/13/chartex" xmlns:cx8="http://schemas.microsoft.com/office/drawing/2016/5/14/chartex" xmlns:mc="http://schemas.openxmlformats.org/markup-compatibility/2006" xmlns:aink="http://schemas.microsoft.com/office/drawing/2016/ink" xmlns:am3d="http://schemas.microsoft.com/office/drawing/2017/model3d" xmlns:o="urn:schemas-microsoft-com:office:office" xmlns:r="http://schemas.openxmlformats.org/officeDocument/2006/relationships" xmlns:m="http://schemas.openxmlformats.org/officeDocument/2006/math" xmlns:v="urn:schemas-microsoft-com:vml" xmlns:wp14="http://schemas.microsoft.com/office/word/2010/wordprocessingDrawing" xmlns:wp="http://schemas.openxmlformats.org/drawingml/2006/wordprocessingDrawing" xmlns:w10="urn:schemas-microsoft-com:office:word" xmlns:w="http://schemas.openxmlformats.org/wordprocessingml/2006/main" xmlns:w14="http://schemas.microsoft.com/office/word/2010/wordml" xmlns:w15="http://schemas.microsoft.com/office/word/2012/wordml" xmlns:w16cid="http://schemas.microsoft.com/office/word/2016/wordml/cid" xmlns:w16se="http://schemas.microsoft.com/office/word/2015/wordml/symex" xmlns:wpg="http://schemas.microsoft.com/office/word/2010/wordprocessingGroup" xmlns:wpi="http://schemas.microsoft.com/office/word/2010/wordprocessingInk" xmlns:wne="http://schemas.microsoft.com/office/word/2006/wordml" xmlns:wps="http://schemas.microsoft.com/office/word/2010/wordprocessingShape" mc:Ignorable="w14 w15 w16se w16cid wp14">
+  <w:endnote w:type="separator" w:id="-1">
+    <w:p>
+      <w:pPr>
+        <w:spacing w:after="0" w:line="240" w:lineRule="auto"/>
+      </w:pPr>
+      <w:r>
+        <w:separator/>
+      </w:r>
+    </w:p>
+  </w:endnote>
+  <w:endnote w:type="continuationSeparator" w:id="0">
+    <w:p>
+      <w:pPr>
+        <w:spacing w:after="0" w:line="240" w:lineRule="auto"/>
+      </w:pPr>
+      <w:r>
+        <w:continuationSeparator/>
+      </w:r>
+    </w:p>
+  </w:endnote>
+</w:endnotes>
+</file>
+
+<file path=word/footer1.xml><?xml version="1.0" encoding="utf-8"?>
+<w:ftr xmlns:wpc="http://schemas.microsoft.com/office/word/2010/wordprocessingCanvas" xmlns:cx="http://schemas.microsoft.com/office/drawing/2014/chartex" xmlns:cx1="http://schemas.microsoft.com/office/drawing/2015/9/8/chartex" xmlns:cx2="http://schemas.microsoft.com/office/drawing/2015/10/21/chartex" xmlns:cx3="http://schemas.microsoft.com/office/drawing/2016/5/9/chartex" xmlns:cx4="http://schemas.microsoft.com/office/drawing/2016/5/10/chartex" xmlns:cx5="http://schemas.microsoft.com/office/drawing/2016/5/11/chartex" xmlns:cx6="http://schemas.microsoft.com/office/drawing/2016/5/12/chartex" xmlns:cx7="http://schemas.microsoft.com/office/drawing/2016/5/13/chartex" xmlns:cx8="http://schemas.microsoft.com/office/drawing/2016/5/14/chartex" xmlns:mc="http://schemas.openxmlformats.org/markup-compatibility/2006" xmlns:aink="http://schemas.microsoft.com/office/drawing/2016/ink" xmlns:am3d="http://schemas.microsoft.com/office/drawing/2017/model3d" xmlns:o="urn:schemas-microsoft-com:office:office" xmlns:r="http://schemas.openxmlformats.org/officeDocument/2006/relationships" xmlns:m="http://schemas.openxmlformats.org/officeDocument/2006/math" xmlns:v="urn:schemas-microsoft-com:vml" xmlns:wp14="http://schemas.microsoft.com/office/word/2010/wordprocessingDrawing" xmlns:wp="http://schemas.openxmlformats.org/drawingml/2006/wordprocessingDrawing" xmlns:w10="urn:schemas-microsoft-com:office:word" xmlns:w="http://schemas.openxmlformats.org/wordprocessingml/2006/main" xmlns:w14="http://schemas.microsoft.com/office/word/2010/wordml" xmlns:w15="http://schemas.microsoft.com/office/word/2012/wordml" xmlns:w16cid="http://schemas.microsoft.com/office/word/2016/wordml/cid" xmlns:w16se="http://schemas.microsoft.com/office/word/2015/wordml/symex" xmlns:wpg="http://schemas.microsoft.com/office/word/2010/wordprocessingGroup" xmlns:wpi="http://schemas.microsoft.com/office/word/2010/wordprocessingInk" xmlns:wne="http://schemas.microsoft.com/office/word/2006/wordml" xmlns:wps="http://schemas.microsoft.com/office/word/2010/wordprocessingShape" mc:Ignorable="w14 w15 w16se w16cid wp14">
+  <w:p>
+    <w:pPr>
+      <w:pStyle w:val="a5"/>
+    </w:pPr>
+  </w:p>
+</w:ftr>
+</file>
+
+<file path=word/footer2.xml><?xml version="1.0" encoding="utf-8"?>
+<w:ftr xmlns:wpc="http://schemas.microsoft.com/office/word/2010/wordprocessingCanvas" xmlns:cx="http://schemas.microsoft.com/office/drawing/2014/chartex" xmlns:cx1="http://schemas.microsoft.com/office/drawing/2015/9/8/chartex" xmlns:cx2="http://schemas.microsoft.com/office/drawing/2015/10/21/chartex" xmlns:cx3="http://schemas.microsoft.com/office/drawing/2016/5/9/chartex" xmlns:cx4="http://schemas.microsoft.com/office/drawing/2016/5/10/chartex" xmlns:cx5="http://schemas.microsoft.com/office/drawing/2016/5/11/chartex" xmlns:cx6="http://schemas.microsoft.com/office/drawing/2016/5/12/chartex" xmlns:cx7="http://schemas.microsoft.com/office/drawing/2016/5/13/chartex" xmlns:cx8="http://schemas.microsoft.com/office/drawing/2016/5/14/chartex" xmlns:mc="http://schemas.openxmlformats.org/markup-compatibility/2006" xmlns:aink="http://schemas.microsoft.com/office/drawing/2016/ink" xmlns:am3d="http://schemas.microsoft.com/office/drawing/2017/model3d" xmlns:o="urn:schemas-microsoft-com:office:office" xmlns:r="http://schemas.openxmlformats.org/officeDocument/2006/relationships" xmlns:m="http://schemas.openxmlformats.org/officeDocument/2006/math" xmlns:v="urn:schemas-microsoft-com:vml" xmlns:wp14="http://schemas.microsoft.com/office/word/2010/wordprocessingDrawing" xmlns:wp="http://schemas.openxmlformats.org/drawingml/2006/wordprocessingDrawing" xmlns:w10="urn:schemas-microsoft-com:office:word" xmlns:w="http://schemas.openxmlformats.org/wordprocessingml/2006/main" xmlns:w14="http://schemas.microsoft.com/office/word/2010/wordml" xmlns:w15="http://schemas.microsoft.com/office/word/2012/wordml" xmlns:w16cid="http://schemas.microsoft.com/office/word/2016/wordml/cid" xmlns:w16se="http://schemas.microsoft.com/office/word/2015/wordml/symex" xmlns:wpg="http://schemas.microsoft.com/office/word/2010/wordprocessingGroup" xmlns:wpi="http://schemas.microsoft.com/office/word/2010/wordprocessingInk" xmlns:wne="http://schemas.microsoft.com/office/word/2006/wordml" xmlns:wps="http://schemas.microsoft.com/office/word/2010/wordprocessingShape" mc:Ignorable="w14 w15 w16se w16cid wp14">
+  <w:p>
+    <w:pPr>
+      <w:pStyle w:val="a5"/>
+    </w:pPr>
+  </w:p>
+</w:ftr>
+</file>
+
+<file path=word/footer3.xml><?xml version="1.0" encoding="utf-8"?>
+<w:ftr xmlns:wpc="http://schemas.microsoft.com/office/word/2010/wordprocessingCanvas" xmlns:cx="http://schemas.microsoft.com/office/drawing/2014/chartex" xmlns:cx1="http://schemas.microsoft.com/office/drawing/2015/9/8/chartex" xmlns:cx2="http://schemas.microsoft.com/office/drawing/2015/10/21/chartex" xmlns:cx3="http://schemas.microsoft.com/office/drawing/2016/5/9/chartex" xmlns:cx4="http://schemas.microsoft.com/office/drawing/2016/5/10/chartex" xmlns:cx5="http://schemas.microsoft.com/office/drawing/2016/5/11/chartex" xmlns:cx6="http://schemas.microsoft.com/office/drawing/2016/5/12/chartex" xmlns:cx7="http://schemas.microsoft.com/office/drawing/2016/5/13/chartex" xmlns:cx8="http://schemas.microsoft.com/office/drawing/2016/5/14/chartex" xmlns:mc="http://schemas.openxmlformats.org/markup-compatibility/2006" xmlns:aink="http://schemas.microsoft.com/office/drawing/2016/ink" xmlns:am3d="http://schemas.microsoft.com/office/drawing/2017/model3d" xmlns:o="urn:schemas-microsoft-com:office:office" xmlns:r="http://schemas.openxmlformats.org/officeDocument/2006/relationships" xmlns:m="http://schemas.openxmlformats.org/officeDocument/2006/math" xmlns:v="urn:schemas-microsoft-com:vml" xmlns:wp14="http://schemas.microsoft.com/office/word/2010/wordprocessingDrawing" xmlns:wp="http://schemas.openxmlformats.org/drawingml/2006/wordprocessingDrawing" xmlns:w10="urn:schemas-microsoft-com:office:word" xmlns:w="http://schemas.openxmlformats.org/wordprocessingml/2006/main" xmlns:w14="http://schemas.microsoft.com/office/word/2010/wordml" xmlns:w15="http://schemas.microsoft.com/office/word/2012/wordml" xmlns:w16cid="http://schemas.microsoft.com/office/word/2016/wordml/cid" xmlns:w16se="http://schemas.microsoft.com/office/word/2015/wordml/symex" xmlns:wpg="http://schemas.microsoft.com/office/word/2010/wordprocessingGroup" xmlns:wpi="http://schemas.microsoft.com/office/word/2010/wordprocessingInk" xmlns:wne="http://schemas.microsoft.com/office/word/2006/wordml" xmlns:wps="http://schemas.microsoft.com/office/word/2010/wordprocessingShape" mc:Ignorable="w14 w15 w16se w16cid wp14">
+  <w:p>
+    <w:pPr>
+      <w:pStyle w:val="a5"/>
+    </w:pPr>
+  </w:p>
+</w:ftr>
+</file>
+
+<file path=word/footnotes.xml><?xml version="1.0" encoding="utf-8"?>
+<w:footnotes xmlns:wpc="http://schemas.microsoft.com/office/word/2010/wordprocessingCanvas" xmlns:cx="http://schemas.microsoft.com/office/drawing/2014/chartex" xmlns:cx1="http://schemas.microsoft.com/office/drawing/2015/9/8/chartex" xmlns:cx2="http://schemas.microsoft.com/office/drawing/2015/10/21/chartex" xmlns:cx3="http://schemas.microsoft.com/office/drawing/2016/5/9/chartex" xmlns:cx4="http://schemas.microsoft.com/office/drawing/2016/5/10/chartex" xmlns:cx5="http://schemas.microsoft.com/office/drawing/2016/5/11/chartex" xmlns:cx6="http://schemas.microsoft.com/office/drawing/2016/5/12/chartex" xmlns:cx7="http://schemas.microsoft.com/office/drawing/2016/5/13/chartex" xmlns:cx8="http://schemas.microsoft.com/office/drawing/2016/5/14/chartex" xmlns:mc="http://schemas.openxmlformats.org/markup-compatibility/2006" xmlns:aink="http://schemas.microsoft.com/office/drawing/2016/ink" xmlns:am3d="http://schemas.microsoft.com/office/drawing/2017/model3d" xmlns:o="urn:schemas-microsoft-com:office:office" xmlns:r="http://schemas.openxmlformats.org/officeDocument/2006/relationships" xmlns:m="http://schemas.openxmlformats.org/officeDocument/2006/math" xmlns:v="urn:schemas-microsoft-com:vml" xmlns:wp14="http://schemas.microsoft.com/office/word/2010/wordprocessingDrawing" xmlns:wp="http://schemas.openxmlformats.org/drawingml/2006/wordprocessingDrawing" xmlns:w10="urn:schemas-microsoft-com:office:word" xmlns:w="http://schemas.openxmlformats.org/wordprocessingml/2006/main" xmlns:w14="http://schemas.microsoft.com/office/word/2010/wordml" xmlns:w15="http://schemas.microsoft.com/office/word/2012/wordml" xmlns:w16cid="http://schemas.microsoft.com/office/word/2016/wordml/cid" xmlns:w16se="http://schemas.microsoft.com/office/word/2015/wordml/symex" xmlns:wpg="http://schemas.microsoft.com/office/word/2010/wordprocessingGroup" xmlns:wpi="http://schemas.microsoft.com/office/word/2010/wordprocessingInk" xmlns:wne="http://schemas.microsoft.com/office/word/2006/wordml" xmlns:wps="http://schemas.microsoft.com/office/word/2010/wordprocessingShape" mc:Ignorable="w14 w15 w16se w16cid wp14">
+  <w:footnote w:type="separator" w:id="-1">
+    <w:p>
+      <w:pPr>
+        <w:spacing w:after="0" w:line="240" w:lineRule="auto"/>
+      </w:pPr>
+      <w:r>
+        <w:separator/>
+      </w:r>
+    </w:p>
+  </w:footnote>
+  <w:footnote w:type="continuationSeparator" w:id="0">
+    <w:p>
+      <w:pPr>
+        <w:spacing w:after="0" w:line="240" w:lineRule="auto"/>
+      </w:pPr>
+      <w:r>
+        <w:continuationSeparator/>
+      </w:r>
+    </w:p>
+  </w:footnote>
+</w:footnotes>
+</file>
+
+<file path=word/header1.xml><?xml version="1.0" encoding="utf-8"?>
+<w:hdr xmlns:wpc="http://schemas.microsoft.com/office/word/2010/wordprocessingCanvas" xmlns:cx="http://schemas.microsoft.com/office/drawing/2014/chartex" xmlns:cx1="http://schemas.microsoft.com/office/drawing/2015/9/8/chartex" xmlns:cx2="http://schemas.microsoft.com/office/drawing/2015/10/21/chartex" xmlns:cx3="http://schemas.microsoft.com/office/drawing/2016/5/9/chartex" xmlns:cx4="http://schemas.microsoft.com/office/drawing/2016/5/10/chartex" xmlns:cx5="http://schemas.microsoft.com/office/drawing/2016/5/11/chartex" xmlns:cx6="http://schemas.microsoft.com/office/drawing/2016/5/12/chartex" xmlns:cx7="http://schemas.microsoft.com/office/drawing/2016/5/13/chartex" xmlns:cx8="http://schemas.microsoft.com/office/drawing/2016/5/14/chartex" xmlns:mc="http://schemas.openxmlformats.org/markup-compatibility/2006" xmlns:aink="http://schemas.microsoft.com/office/drawing/2016/ink" xmlns:am3d="http://schemas.microsoft.com/office/drawing/2017/model3d" xmlns:o="urn:schemas-microsoft-com:office:office" xmlns:r="http://schemas.openxmlformats.org/officeDocument/2006/relationships" xmlns:m="http://schemas.openxmlformats.org/officeDocument/2006/math" xmlns:v="urn:schemas-microsoft-com:vml" xmlns:wp14="http://schemas.microsoft.com/office/word/2010/wordprocessingDrawing" xmlns:wp="http://schemas.openxmlformats.org/drawingml/2006/wordprocessingDrawing" xmlns:w10="urn:schemas-microsoft-com:office:word" xmlns:w="http://schemas.openxmlformats.org/wordprocessingml/2006/main" xmlns:w14="http://schemas.microsoft.com/office/word/2010/wordml" xmlns:w15="http://schemas.microsoft.com/office/word/2012/wordml" xmlns:w16cid="http://schemas.microsoft.com/office/word/2016/wordml/cid" xmlns:w16se="http://schemas.microsoft.com/office/word/2015/wordml/symex" xmlns:wpg="http://schemas.microsoft.com/office/word/2010/wordprocessingGroup" xmlns:wpi="http://schemas.microsoft.com/office/word/2010/wordprocessingInk" xmlns:wne="http://schemas.microsoft.com/office/word/2006/wordml" xmlns:wps="http://schemas.microsoft.com/office/word/2010/wordprocessingShape" mc:Ignorable="w14 w15 w16se w16cid wp14">
+  <w:p>
+    <w:pPr>
+      <w:pStyle w:val="a4"/>
+    </w:pPr>
+    <w:r>
+      <w:rPr>
+        <w:noProof/>
+      </w:rPr>
+      <w:pict>
+        <v:shapetype id="_x0000_t75" coordsize="21600,21600" o:spt="75" o:preferrelative="t" path="m@4@5l@4@11@9@11@9@5xe" filled="f" stroked="f">
+          <v:stroke joinstyle="miter"/>
+          <v:formulas>
+            <v:f eqn="if lineDrawn pixelLineWidth 0"/>
+            <v:f eqn="sum @0 1 0"/>
+            <v:f eqn="sum 0 0 @1"/>
+            <v:f eqn="prod @2 1 2"/>
+            <v:f eqn="prod @3 21600 pixelWidth"/>
+            <v:f eqn="prod @3 21600 pixelHeight"/>
+            <v:f eqn="sum @0 0 1"/>
+            <v:f eqn="prod @6 1 2"/>
+            <v:f eqn="prod @7 21600 pixelWidth"/>
+            <v:f eqn="sum @8 21600 0"/>
+            <v:f eqn="prod @7 21600 pixelHeight"/>
+            <v:f eqn="sum @10 21600 0"/>
+          </v:formulas>
+          <v:path o:extrusionok="f" gradientshapeok="t" o:connecttype="rect"/>
+          <o:lock v:ext="edit" aspectratio="t"/>
+        </v:shapetype>
+        <v:shape id="WordPictureWatermark12128126" o:spid="_x0000_s2053" type="#_x0000_t75" style="position:absolute;left:0;text-align:left;margin-left:0;margin-top:0;width:451.15pt;height:451.15pt;z-index:-251657216;mso-position-horizontal:center;mso-position-horizontal-relative:margin;mso-position-vertical:center;mso-position-vertical-relative:margin" o:allowincell="f">
+          <v:imagedata r:id="rId1" o:title="타문타답3"/>
+          <w10:wrap anchory="page"/>
+        </v:shape>
+      </w:pict>
+    </w:r>
+  </w:p>
+</w:hdr>
+</file>
+
+<file path=word/header2.xml><?xml version="1.0" encoding="utf-8"?>
+<w:hdr xmlns:wpc="http://schemas.microsoft.com/office/word/2010/wordprocessingCanvas" xmlns:cx="http://schemas.microsoft.com/office/drawing/2014/chartex" xmlns:cx1="http://schemas.microsoft.com/office/drawing/2015/9/8/chartex" xmlns:cx2="http://schemas.microsoft.com/office/drawing/2015/10/21/chartex" xmlns:cx3="http://schemas.microsoft.com/office/drawing/2016/5/9/chartex" xmlns:cx4="http://schemas.microsoft.com/office/drawing/2016/5/10/chartex" xmlns:cx5="http://schemas.microsoft.com/office/drawing/2016/5/11/chartex" xmlns:cx6="http://schemas.microsoft.com/office/drawing/2016/5/12/chartex" xmlns:cx7="http://schemas.microsoft.com/office/drawing/2016/5/13/chartex" xmlns:cx8="http://schemas.microsoft.com/office/drawing/2016/5/14/chartex" xmlns:mc="http://schemas.openxmlformats.org/markup-compatibility/2006" xmlns:aink="http://schemas.microsoft.com/office/drawing/2016/ink" xmlns:am3d="http://schemas.microsoft.com/office/drawing/2017/model3d" xmlns:o="urn:schemas-microsoft-com:office:office" xmlns:r="http://schemas.openxmlformats.org/officeDocument/2006/relationships" xmlns:m="http://schemas.openxmlformats.org/officeDocument/2006/math" xmlns:v="urn:schemas-microsoft-com:vml" xmlns:wp14="http://schemas.microsoft.com/office/word/2010/wordprocessingDrawing" xmlns:wp="http://schemas.openxmlformats.org/drawingml/2006/wordprocessingDrawing" xmlns:w10="urn:schemas-microsoft-com:office:word" xmlns:w="http://schemas.openxmlformats.org/wordprocessingml/2006/main" xmlns:w14="http://schemas.microsoft.com/office/word/2010/wordml" xmlns:w15="http://schemas.microsoft.com/office/word/2012/wordml" xmlns:w16cid="http://schemas.microsoft.com/office/word/2016/wordml/cid" xmlns:w16se="http://schemas.microsoft.com/office/word/2015/wordml/symex" xmlns:wpg="http://schemas.microsoft.com/office/word/2010/wordprocessingGroup" xmlns:wpi="http://schemas.microsoft.com/office/word/2010/wordprocessingInk" xmlns:wne="http://schemas.microsoft.com/office/word/2006/wordml" xmlns:wps="http://schemas.microsoft.com/office/word/2010/wordprocessingShape" mc:Ignorable="w14 w15 w16se w16cid wp14">
+  <w:p>
+    <w:pPr>
+      <w:pStyle w:val="a4"/>
+    </w:pPr>
+    <w:r>
+      <w:rPr>
+        <w:noProof/>
+      </w:rPr>
+      <w:pict>
+        <v:shapetype id="_x0000_t75" coordsize="21600,21600" o:spt="75" o:preferrelative="t" path="m@4@5l@4@11@9@11@9@5xe" filled="f" stroked="f">
+          <v:stroke joinstyle="miter"/>
+          <v:formulas>
+            <v:f eqn="if lineDrawn pixelLineWidth 0"/>
+            <v:f eqn="sum @0 1 0"/>
+            <v:f eqn="sum 0 0 @1"/>
+            <v:f eqn="prod @2 1 2"/>
+            <v:f eqn="prod @3 21600 pixelWidth"/>
+            <v:f eqn="prod @3 21600 pixelHeight"/>
+            <v:f eqn="sum @0 0 1"/>
+            <v:f eqn="prod @6 1 2"/>
+            <v:f eqn="prod @7 21600 pixelWidth"/>
+            <v:f eqn="sum @8 21600 0"/>
+            <v:f eqn="prod @7 21600 pixelHeight"/>
+            <v:f eqn="sum @10 21600 0"/>
+          </v:formulas>
+          <v:path o:extrusionok="f" gradientshapeok="t" o:connecttype="rect"/>
+          <o:lock v:ext="edit" aspectratio="t"/>
+        </v:shapetype>
+        <v:shape id="WordPictureWatermark12128127" o:spid="_x0000_s2054" type="#_x0000_t75" style="position:absolute;left:0;text-align:left;margin-left:0;margin-top:0;width:451.15pt;height:451.15pt;z-index:-251656192;mso-position-horizontal:center;mso-position-horizontal-relative:margin;mso-position-vertical:center;mso-position-vertical-relative:margin" o:allowincell="f">
+          <v:imagedata r:id="rId1" o:title="타문타답3"/>
+          <w10:wrap anchory="page"/>
+        </v:shape>
+      </w:pict>
+    </w:r>
+  </w:p>
+</w:hdr>
+</file>
+
+<file path=word/header3.xml><?xml version="1.0" encoding="utf-8"?>
+<w:hdr xmlns:wpc="http://schemas.microsoft.com/office/word/2010/wordprocessingCanvas" xmlns:cx="http://schemas.microsoft.com/office/drawing/2014/chartex" xmlns:cx1="http://schemas.microsoft.com/office/drawing/2015/9/8/chartex" xmlns:cx2="http://schemas.microsoft.com/office/drawing/2015/10/21/chartex" xmlns:cx3="http://schemas.microsoft.com/office/drawing/2016/5/9/chartex" xmlns:cx4="http://schemas.microsoft.com/office/drawing/2016/5/10/chartex" xmlns:cx5="http://schemas.microsoft.com/office/drawing/2016/5/11/chartex" xmlns:cx6="http://schemas.microsoft.com/office/drawing/2016/5/12/chartex" xmlns:cx7="http://schemas.microsoft.com/office/drawing/2016/5/13/chartex" xmlns:cx8="http://schemas.microsoft.com/office/drawing/2016/5/14/chartex" xmlns:mc="http://schemas.openxmlformats.org/markup-compatibility/2006" xmlns:aink="http://schemas.microsoft.com/office/drawing/2016/ink" xmlns:am3d="http://schemas.microsoft.com/office/drawing/2017/model3d" xmlns:o="urn:schemas-microsoft-com:office:office" xmlns:r="http://schemas.openxmlformats.org/officeDocument/2006/relationships" xmlns:m="http://schemas.openxmlformats.org/officeDocument/2006/math" xmlns:v="urn:schemas-microsoft-com:vml" xmlns:wp14="http://schemas.microsoft.com/office/word/2010/wordprocessingDrawing" xmlns:wp="http://schemas.openxmlformats.org/drawingml/2006/wordprocessingDrawing" xmlns:w10="urn:schemas-microsoft-com:office:word" xmlns:w="http://schemas.openxmlformats.org/wordprocessingml/2006/main" xmlns:w14="http://schemas.microsoft.com/office/word/2010/wordml" xmlns:w15="http://schemas.microsoft.com/office/word/2012/wordml" xmlns:w16cid="http://schemas.microsoft.com/office/word/2016/wordml/cid" xmlns:w16se="http://schemas.microsoft.com/office/word/2015/wordml/symex" xmlns:wpg="http://schemas.microsoft.com/office/word/2010/wordprocessingGroup" xmlns:wpi="http://schemas.microsoft.com/office/word/2010/wordprocessingInk" xmlns:wne="http://schemas.microsoft.com/office/word/2006/wordml" xmlns:wps="http://schemas.microsoft.com/office/word/2010/wordprocessingShape" mc:Ignorable="w14 w15 w16se w16cid wp14">
+  <w:p>
+    <w:pPr>
+      <w:pStyle w:val="a4"/>
+    </w:pPr>
+    <w:r>
+      <w:rPr>
+        <w:noProof/>
+      </w:rPr>
+      <w:pict>
+        <v:shapetype id="_x0000_t75" coordsize="21600,21600" o:spt="75" o:preferrelative="t" path="m@4@5l@4@11@9@11@9@5xe" filled="f" stroked="f">
+          <v:stroke joinstyle="miter"/>
+          <v:formulas>
+            <v:f eqn="if lineDrawn pixelLineWidth 0"/>
+            <v:f eqn="sum @0 1 0"/>
+            <v:f eqn="sum 0 0 @1"/>
+            <v:f eqn="prod @2 1 2"/>
+            <v:f eqn="prod @3 21600 pixelWidth"/>
+            <v:f eqn="prod @3 21600 pixelHeight"/>
+            <v:f eqn="sum @0 0 1"/>
+            <v:f eqn="prod @6 1 2"/>
+            <v:f eqn="prod @7 21600 pixelWidth"/>
+            <v:f eqn="sum @8 21600 0"/>
+            <v:f eqn="prod @7 21600 pixelHeight"/>
+            <v:f eqn="sum @10 21600 0"/>
+          </v:formulas>
+          <v:path o:extrusionok="f" gradientshapeok="t" o:connecttype="rect"/>
+          <o:lock v:ext="edit" aspectratio="t"/>
+        </v:shapetype>
+        <v:shape id="WordPictureWatermark12128125" o:spid="_x0000_s2052" type="#_x0000_t75" style="position:absolute;left:0;text-align:left;margin-left:0;margin-top:0;width:451.15pt;height:451.15pt;z-index:-251658240;mso-position-horizontal:center;mso-position-horizontal-relative:margin;mso-position-vertical:center;mso-position-vertical-relative:margin" o:allowincell="f">
+          <v:imagedata r:id="rId1" o:title="타문타답3"/>
+          <w10:wrap anchory="page"/>
+        </v:shape>
+      </w:pict>
+    </w:r>
+  </w:p>
+</w:hdr>
 </file>
 
 <file path=word/styles.xml><?xml version="1.0" encoding="utf-8"?>
@@ -1224,6 +1285,50 @@
       </w:tblBorders>
     </w:tblPr>
   </w:style>
+  <w:style w:type="paragraph" w:styleId="a4">
+    <w:name w:val="header"/>
+    <w:basedOn w:val="a"/>
+    <w:link w:val="Char"/>
+    <w:uiPriority w:val="99"/>
+    <w:unhideWhenUsed/>
+    <w:rsid w:val="00460967"/>
+    <w:pPr>
+      <w:tabs>
+        <w:tab w:val="center" w:pos="4513"/>
+        <w:tab w:val="right" w:pos="9026"/>
+      </w:tabs>
+      <w:snapToGrid w:val="0"/>
+    </w:pPr>
+  </w:style>
+  <w:style w:type="character" w:customStyle="1" w:styleId="Char">
+    <w:name w:val="머리글 Char"/>
+    <w:basedOn w:val="a0"/>
+    <w:link w:val="a4"/>
+    <w:uiPriority w:val="99"/>
+    <w:rsid w:val="00460967"/>
+  </w:style>
+  <w:style w:type="paragraph" w:styleId="a5">
+    <w:name w:val="footer"/>
+    <w:basedOn w:val="a"/>
+    <w:link w:val="Char0"/>
+    <w:uiPriority w:val="99"/>
+    <w:unhideWhenUsed/>
+    <w:rsid w:val="00460967"/>
+    <w:pPr>
+      <w:tabs>
+        <w:tab w:val="center" w:pos="4513"/>
+        <w:tab w:val="right" w:pos="9026"/>
+      </w:tabs>
+      <w:snapToGrid w:val="0"/>
+    </w:pPr>
+  </w:style>
+  <w:style w:type="character" w:customStyle="1" w:styleId="Char0">
+    <w:name w:val="바닥글 Char"/>
+    <w:basedOn w:val="a0"/>
+    <w:link w:val="a5"/>
+    <w:uiPriority w:val="99"/>
+    <w:rsid w:val="00460967"/>
+  </w:style>
 </w:styles>
 </file>
 
@@ -1520,4 +1625,16 @@
     </a:ext>
   </a:extLst>
 </a:theme>
+</file>
+
+<file path=customXml/item1.xml><?xml version="1.0" encoding="utf-8"?>
+<b:Sources xmlns:b="http://schemas.openxmlformats.org/officeDocument/2006/bibliography" xmlns="http://schemas.openxmlformats.org/officeDocument/2006/bibliography" SelectedStyle="\APASixthEditionOfficeOnline.xsl" StyleName="APA" Version="6"/>
+</file>
+
+<file path=customXml/itemProps1.xml><?xml version="1.0" encoding="utf-8"?>
+<ds:datastoreItem xmlns:ds="http://schemas.openxmlformats.org/officeDocument/2006/customXml" ds:itemID="{487BB256-5F00-42FC-97D6-9B1BAA4ECD39}">
+  <ds:schemaRefs>
+    <ds:schemaRef ds:uri="http://schemas.openxmlformats.org/officeDocument/2006/bibliography"/>
+  </ds:schemaRefs>
+</ds:datastoreItem>
 </file>
</xml_diff>